<commit_message>
update Grobkonzept4.tex  text & inhalt tabelle
Eintrittwahschreinlichkeit/schaden->risiko grafik.xlsx
</commit_message>
<xml_diff>
--- a/PflichtenheftTech/Ext_files/Kostenzusammenstellung.docx
+++ b/PflichtenheftTech/Ext_files/Kostenzusammenstellung.docx
@@ -155,8 +155,6 @@
             </w:r>
           </w:p>
         </w:tc>
-        <w:bookmarkStart w:id="0" w:name="_GoBack"/>
-        <w:bookmarkEnd w:id="0"/>
       </w:tr>
       <w:tr>
         <w:tc>
@@ -292,6 +290,9 @@
             <w:pPr>
               <w:cnfStyle w:val="000000000000" w:firstRow="0" w:lastRow="0" w:firstColumn="0" w:lastColumn="0" w:oddVBand="0" w:evenVBand="0" w:oddHBand="0" w:evenHBand="0" w:firstRowFirstColumn="0" w:firstRowLastColumn="0" w:lastRowFirstColumn="0" w:lastRowLastColumn="0"/>
             </w:pPr>
+            <w:r>
+              <w:t>800-1300</w:t>
+            </w:r>
           </w:p>
         </w:tc>
         <w:tc>
@@ -345,6 +346,14 @@
             <w:pPr>
               <w:cnfStyle w:val="000000000000" w:firstRow="0" w:lastRow="0" w:firstColumn="0" w:lastColumn="0" w:oddVBand="0" w:evenVBand="0" w:oddHBand="0" w:evenHBand="0" w:firstRowFirstColumn="0" w:firstRowLastColumn="0" w:lastRowFirstColumn="0" w:lastRowLastColumn="0"/>
             </w:pPr>
+            <w:r>
+              <w:t>33600-</w:t>
+            </w:r>
+            <w:bookmarkStart w:id="0" w:name="_GoBack"/>
+            <w:bookmarkEnd w:id="0"/>
+            <w:r>
+              <w:t>54600</w:t>
+            </w:r>
           </w:p>
         </w:tc>
       </w:tr>
@@ -788,6 +797,9 @@
             <w:pPr>
               <w:cnfStyle w:val="000000000000" w:firstRow="0" w:lastRow="0" w:firstColumn="0" w:lastColumn="0" w:oddVBand="0" w:evenVBand="0" w:oddHBand="0" w:evenHBand="0" w:firstRowFirstColumn="0" w:firstRowLastColumn="0" w:lastRowFirstColumn="0" w:lastRowLastColumn="0"/>
             </w:pPr>
+            <w:r>
+              <w:t>434</w:t>
+            </w:r>
           </w:p>
         </w:tc>
         <w:tc>
@@ -831,6 +843,9 @@
             <w:pPr>
               <w:cnfStyle w:val="000000000000" w:firstRow="0" w:lastRow="0" w:firstColumn="0" w:lastColumn="0" w:oddVBand="0" w:evenVBand="0" w:oddHBand="0" w:evenHBand="0" w:firstRowFirstColumn="0" w:firstRowLastColumn="0" w:lastRowFirstColumn="0" w:lastRowLastColumn="0"/>
             </w:pPr>
+            <w:r>
+              <w:t>434</w:t>
+            </w:r>
           </w:p>
         </w:tc>
       </w:tr>
@@ -1355,6 +1370,9 @@
             <w:pPr>
               <w:cnfStyle w:val="000000000000" w:firstRow="0" w:lastRow="0" w:firstColumn="0" w:lastColumn="0" w:oddVBand="0" w:evenVBand="0" w:oddHBand="0" w:evenHBand="0" w:firstRowFirstColumn="0" w:firstRowLastColumn="0" w:lastRowFirstColumn="0" w:lastRowLastColumn="0"/>
             </w:pPr>
+            <w:r>
+              <w:t>3.45</w:t>
+            </w:r>
           </w:p>
         </w:tc>
         <w:tc>
@@ -1398,6 +1416,9 @@
             <w:pPr>
               <w:cnfStyle w:val="000000000000" w:firstRow="0" w:lastRow="0" w:firstColumn="0" w:lastColumn="0" w:oddVBand="0" w:evenVBand="0" w:oddHBand="0" w:evenHBand="0" w:firstRowFirstColumn="0" w:firstRowLastColumn="0" w:lastRowFirstColumn="0" w:lastRowLastColumn="0"/>
             </w:pPr>
+            <w:r>
+              <w:t>3.45</w:t>
+            </w:r>
           </w:p>
         </w:tc>
       </w:tr>
@@ -2031,6 +2052,9 @@
             <w:pPr>
               <w:cnfStyle w:val="000000000000" w:firstRow="0" w:lastRow="0" w:firstColumn="0" w:lastColumn="0" w:oddVBand="0" w:evenVBand="0" w:oddHBand="0" w:evenHBand="0" w:firstRowFirstColumn="0" w:firstRowLastColumn="0" w:lastRowFirstColumn="0" w:lastRowLastColumn="0"/>
             </w:pPr>
+            <w:r>
+              <w:t>600-700</w:t>
+            </w:r>
           </w:p>
         </w:tc>
         <w:tc>
@@ -2074,6 +2098,9 @@
             <w:pPr>
               <w:cnfStyle w:val="000000000000" w:firstRow="0" w:lastRow="0" w:firstColumn="0" w:lastColumn="0" w:oddVBand="0" w:evenVBand="0" w:oddHBand="0" w:evenHBand="0" w:firstRowFirstColumn="0" w:firstRowLastColumn="0" w:lastRowFirstColumn="0" w:lastRowLastColumn="0"/>
             </w:pPr>
+            <w:r>
+              <w:t>3000-3500</w:t>
+            </w:r>
           </w:p>
         </w:tc>
       </w:tr>

</xml_diff>